<commit_message>
Use State and TypeScript Errors fixed
</commit_message>
<xml_diff>
--- a/Module 23-Intro to Redux.docx
+++ b/Module 23-Intro to Redux.docx
@@ -4,7 +4,15 @@
   <w:body>
     <w:p>
       <w:r>
-        <w:t xml:space="preserve">Welcome to "Be a Redux Reaper" Mission </w:t>
+        <w:t xml:space="preserve">Welcome to "Be a </w:t>
+      </w:r>
+      <w:proofErr w:type="spellStart"/>
+      <w:r>
+        <w:t>Redux</w:t>
+      </w:r>
+      <w:proofErr w:type="spellEnd"/>
+      <w:r>
+        <w:t xml:space="preserve"> Reaper" Mission </w:t>
       </w:r>
     </w:p>
     <w:p/>
@@ -21,9 +29,19 @@
     <w:p/>
     <w:p/>
     <w:p>
-      <w:r>
-        <w:t>23-6 Inner workings of redux.</w:t>
-      </w:r>
+      <w:proofErr w:type="gramStart"/>
+      <w:r>
+        <w:t xml:space="preserve">23-6 Inner workings of </w:t>
+      </w:r>
+      <w:proofErr w:type="spellStart"/>
+      <w:r>
+        <w:t>redux</w:t>
+      </w:r>
+      <w:proofErr w:type="spellEnd"/>
+      <w:r>
+        <w:t>.</w:t>
+      </w:r>
+      <w:proofErr w:type="gramEnd"/>
     </w:p>
     <w:p/>
     <w:p>
@@ -32,9 +50,11 @@
       </w:r>
     </w:p>
     <w:p>
+      <w:proofErr w:type="spellStart"/>
       <w:r>
         <w:t>Redux</w:t>
       </w:r>
+      <w:proofErr w:type="spellEnd"/>
     </w:p>
     <w:p>
       <w:r>
@@ -45,8 +65,13 @@
     <w:p/>
     <w:p>
       <w:r>
-        <w:t>Short note :</w:t>
-      </w:r>
+        <w:t xml:space="preserve">Short </w:t>
+      </w:r>
+      <w:proofErr w:type="gramStart"/>
+      <w:r>
+        <w:t>note :</w:t>
+      </w:r>
+      <w:proofErr w:type="gramEnd"/>
     </w:p>
     <w:p>
       <w:r>
@@ -60,7 +85,15 @@
     </w:p>
     <w:p>
       <w:r>
-        <w:t>Store =&gt; What to store</w:t>
+        <w:t xml:space="preserve">Store =&gt; </w:t>
+      </w:r>
+      <w:proofErr w:type="gramStart"/>
+      <w:r>
+        <w:t>What</w:t>
+      </w:r>
+      <w:proofErr w:type="gramEnd"/>
+      <w:r>
+        <w:t xml:space="preserve"> to store</w:t>
       </w:r>
     </w:p>
     <w:p/>
@@ -82,13 +115,29 @@
     <w:p/>
     <w:p>
       <w:r>
-        <w:t>23-7 Set Up a Redux Store.</w:t>
+        <w:t xml:space="preserve">23-7 Set Up a </w:t>
+      </w:r>
+      <w:proofErr w:type="spellStart"/>
+      <w:r>
+        <w:t>Redux</w:t>
+      </w:r>
+      <w:proofErr w:type="spellEnd"/>
+      <w:r>
+        <w:t xml:space="preserve"> Store.</w:t>
       </w:r>
     </w:p>
     <w:p/>
     <w:p>
       <w:r>
-        <w:t>23-8 Creating your first slice.</w:t>
+        <w:t xml:space="preserve">23-8 </w:t>
+      </w:r>
+      <w:proofErr w:type="gramStart"/>
+      <w:r>
+        <w:t>Creating</w:t>
+      </w:r>
+      <w:proofErr w:type="gramEnd"/>
+      <w:r>
+        <w:t xml:space="preserve"> your first slice.</w:t>
       </w:r>
     </w:p>
     <w:p/>
@@ -176,22 +225,54 @@
           <w:rFonts w:ascii="Arial" w:hAnsi="Arial" w:cs="Arial"/>
         </w:rPr>
       </w:pPr>
+      <w:proofErr w:type="spellStart"/>
       <w:r>
         <w:rPr>
           <w:rFonts w:ascii="Arial" w:hAnsi="Arial" w:cs="Arial"/>
         </w:rPr>
-        <w:t>Redux DevTools</w:t>
-      </w:r>
-    </w:p>
-    <w:p>
-      <w:r>
-        <w:t>- extension added</w:t>
+        <w:t>Redux</w:t>
+      </w:r>
+      <w:proofErr w:type="spellEnd"/>
+      <w:r>
+        <w:rPr>
+          <w:rFonts w:ascii="Arial" w:hAnsi="Arial" w:cs="Arial"/>
+        </w:rPr>
+        <w:t xml:space="preserve"> </w:t>
+      </w:r>
+      <w:proofErr w:type="spellStart"/>
+      <w:r>
+        <w:rPr>
+          <w:rFonts w:ascii="Arial" w:hAnsi="Arial" w:cs="Arial"/>
+        </w:rPr>
+        <w:t>DevTools</w:t>
+      </w:r>
+      <w:proofErr w:type="spellEnd"/>
+    </w:p>
+    <w:p>
+      <w:r>
+        <w:t xml:space="preserve">- </w:t>
+      </w:r>
+      <w:proofErr w:type="gramStart"/>
+      <w:r>
+        <w:t>extension</w:t>
+      </w:r>
+      <w:proofErr w:type="gramEnd"/>
+      <w:r>
+        <w:t xml:space="preserve"> added</w:t>
       </w:r>
     </w:p>
     <w:p/>
     <w:p>
       <w:r>
-        <w:t xml:space="preserve">Inspect &gt; Redux &gt; </w:t>
+        <w:t xml:space="preserve">Inspect &gt; </w:t>
+      </w:r>
+      <w:proofErr w:type="spellStart"/>
+      <w:r>
+        <w:t>Redux</w:t>
+      </w:r>
+      <w:proofErr w:type="spellEnd"/>
+      <w:r>
+        <w:t xml:space="preserve"> &gt; </w:t>
       </w:r>
     </w:p>
     <w:p>
@@ -205,9 +286,11 @@
       </w:r>
     </w:p>
     <w:p>
+      <w:proofErr w:type="gramStart"/>
       <w:r>
         <w:t>else</w:t>
       </w:r>
+      <w:proofErr w:type="gramEnd"/>
     </w:p>
     <w:p>
       <w:r>
@@ -221,33 +304,49 @@
     </w:p>
     <w:p/>
     <w:p>
-      <w:r>
-        <w:t>Redux-dev tools -&gt; right-side “Action” –&gt;“</w:t>
+      <w:proofErr w:type="spellStart"/>
+      <w:r>
+        <w:t>Redux</w:t>
+      </w:r>
+      <w:proofErr w:type="spellEnd"/>
+      <w:r>
+        <w:t>-dev tools -&gt; right-side “Action” –&gt;“</w:t>
       </w:r>
       <w:r>
         <w:t xml:space="preserve"> </w:t>
       </w:r>
-      <w:r>
-        <w:t>state”should be selected</w:t>
+      <w:proofErr w:type="spellStart"/>
+      <w:r>
+        <w:t>state”should</w:t>
+      </w:r>
+      <w:proofErr w:type="spellEnd"/>
+      <w:r>
+        <w:t xml:space="preserve"> be selected</w:t>
       </w:r>
     </w:p>
     <w:p/>
     <w:p>
-      <w:r>
-        <w:t>counterSlice.ts:</w:t>
-      </w:r>
-    </w:p>
-    <w:p>
-      <w:pPr>
-        <w:shd w:val="clear" w:color="auto" w:fill="1E1E1E"/>
-        <w:spacing w:after="0" w:line="238" w:lineRule="atLeast"/>
-        <w:rPr>
-          <w:rFonts w:ascii="Consolas" w:eastAsia="Times New Roman" w:hAnsi="Consolas" w:cs="Times New Roman"/>
-          <w:color w:val="D4D4D4"/>
-          <w:sz w:val="18"/>
-          <w:szCs w:val="18"/>
-        </w:rPr>
-      </w:pPr>
+      <w:proofErr w:type="spellStart"/>
+      <w:r>
+        <w:t>counterSlice.ts</w:t>
+      </w:r>
+      <w:proofErr w:type="spellEnd"/>
+      <w:r>
+        <w:t>:</w:t>
+      </w:r>
+    </w:p>
+    <w:p>
+      <w:pPr>
+        <w:shd w:val="clear" w:color="auto" w:fill="1E1E1E"/>
+        <w:spacing w:after="0" w:line="238" w:lineRule="atLeast"/>
+        <w:rPr>
+          <w:rFonts w:ascii="Consolas" w:eastAsia="Times New Roman" w:hAnsi="Consolas" w:cs="Times New Roman"/>
+          <w:color w:val="D4D4D4"/>
+          <w:sz w:val="18"/>
+          <w:szCs w:val="18"/>
+        </w:rPr>
+      </w:pPr>
+      <w:proofErr w:type="gramStart"/>
       <w:r>
         <w:rPr>
           <w:rFonts w:ascii="Consolas" w:eastAsia="Times New Roman" w:hAnsi="Consolas" w:cs="Times New Roman"/>
@@ -257,6 +356,7 @@
         </w:rPr>
         <w:t>import</w:t>
       </w:r>
+      <w:proofErr w:type="gramEnd"/>
       <w:r>
         <w:rPr>
           <w:rFonts w:ascii="Consolas" w:eastAsia="Times New Roman" w:hAnsi="Consolas" w:cs="Times New Roman"/>
@@ -266,6 +366,7 @@
         </w:rPr>
         <w:t xml:space="preserve"> { </w:t>
       </w:r>
+      <w:proofErr w:type="spellStart"/>
       <w:r>
         <w:rPr>
           <w:rFonts w:ascii="Consolas" w:eastAsia="Times New Roman" w:hAnsi="Consolas" w:cs="Times New Roman"/>
@@ -275,6 +376,7 @@
         </w:rPr>
         <w:t>createSlice</w:t>
       </w:r>
+      <w:proofErr w:type="spellEnd"/>
       <w:r>
         <w:rPr>
           <w:rFonts w:ascii="Consolas" w:eastAsia="Times New Roman" w:hAnsi="Consolas" w:cs="Times New Roman"/>
@@ -309,7 +411,27 @@
           <w:sz w:val="18"/>
           <w:szCs w:val="18"/>
         </w:rPr>
-        <w:t>"@reduxjs/toolkit"</w:t>
+        <w:t>"@</w:t>
+      </w:r>
+      <w:proofErr w:type="spellStart"/>
+      <w:r>
+        <w:rPr>
+          <w:rFonts w:ascii="Consolas" w:eastAsia="Times New Roman" w:hAnsi="Consolas" w:cs="Times New Roman"/>
+          <w:color w:val="CE9178"/>
+          <w:sz w:val="18"/>
+          <w:szCs w:val="18"/>
+        </w:rPr>
+        <w:t>reduxjs</w:t>
+      </w:r>
+      <w:proofErr w:type="spellEnd"/>
+      <w:r>
+        <w:rPr>
+          <w:rFonts w:ascii="Consolas" w:eastAsia="Times New Roman" w:hAnsi="Consolas" w:cs="Times New Roman"/>
+          <w:color w:val="CE9178"/>
+          <w:sz w:val="18"/>
+          <w:szCs w:val="18"/>
+        </w:rPr>
+        <w:t>/toolkit"</w:t>
       </w:r>
       <w:r>
         <w:rPr>
@@ -344,6 +466,7 @@
           <w:szCs w:val="18"/>
         </w:rPr>
       </w:pPr>
+      <w:proofErr w:type="gramStart"/>
       <w:r>
         <w:rPr>
           <w:rFonts w:ascii="Consolas" w:eastAsia="Times New Roman" w:hAnsi="Consolas" w:cs="Times New Roman"/>
@@ -353,6 +476,7 @@
         </w:rPr>
         <w:t>const</w:t>
       </w:r>
+      <w:proofErr w:type="gramEnd"/>
       <w:r>
         <w:rPr>
           <w:rFonts w:ascii="Consolas" w:eastAsia="Times New Roman" w:hAnsi="Consolas" w:cs="Times New Roman"/>
@@ -362,6 +486,7 @@
         </w:rPr>
         <w:t xml:space="preserve"> </w:t>
       </w:r>
+      <w:proofErr w:type="spellStart"/>
       <w:r>
         <w:rPr>
           <w:rFonts w:ascii="Consolas" w:eastAsia="Times New Roman" w:hAnsi="Consolas" w:cs="Times New Roman"/>
@@ -371,6 +496,7 @@
         </w:rPr>
         <w:t>initialState</w:t>
       </w:r>
+      <w:proofErr w:type="spellEnd"/>
       <w:r>
         <w:rPr>
           <w:rFonts w:ascii="Consolas" w:eastAsia="Times New Roman" w:hAnsi="Consolas" w:cs="Times New Roman"/>
@@ -401,6 +527,7 @@
         </w:rPr>
         <w:t xml:space="preserve">    </w:t>
       </w:r>
+      <w:proofErr w:type="gramStart"/>
       <w:r>
         <w:rPr>
           <w:rFonts w:ascii="Consolas" w:eastAsia="Times New Roman" w:hAnsi="Consolas" w:cs="Times New Roman"/>
@@ -408,7 +535,17 @@
           <w:sz w:val="18"/>
           <w:szCs w:val="18"/>
         </w:rPr>
-        <w:t>count:</w:t>
+        <w:t>count</w:t>
+      </w:r>
+      <w:proofErr w:type="gramEnd"/>
+      <w:r>
+        <w:rPr>
+          <w:rFonts w:ascii="Consolas" w:eastAsia="Times New Roman" w:hAnsi="Consolas" w:cs="Times New Roman"/>
+          <w:color w:val="9CDCFE"/>
+          <w:sz w:val="18"/>
+          <w:szCs w:val="18"/>
+        </w:rPr>
+        <w:t>:</w:t>
       </w:r>
       <w:r>
         <w:rPr>
@@ -482,6 +619,7 @@
           <w:szCs w:val="18"/>
         </w:rPr>
       </w:pPr>
+      <w:proofErr w:type="gramStart"/>
       <w:r>
         <w:rPr>
           <w:rFonts w:ascii="Consolas" w:eastAsia="Times New Roman" w:hAnsi="Consolas" w:cs="Times New Roman"/>
@@ -491,6 +629,7 @@
         </w:rPr>
         <w:t>const</w:t>
       </w:r>
+      <w:proofErr w:type="gramEnd"/>
       <w:r>
         <w:rPr>
           <w:rFonts w:ascii="Consolas" w:eastAsia="Times New Roman" w:hAnsi="Consolas" w:cs="Times New Roman"/>
@@ -500,6 +639,7 @@
         </w:rPr>
         <w:t xml:space="preserve"> </w:t>
       </w:r>
+      <w:proofErr w:type="spellStart"/>
       <w:r>
         <w:rPr>
           <w:rFonts w:ascii="Consolas" w:eastAsia="Times New Roman" w:hAnsi="Consolas" w:cs="Times New Roman"/>
@@ -509,6 +649,7 @@
         </w:rPr>
         <w:t>counterSlice</w:t>
       </w:r>
+      <w:proofErr w:type="spellEnd"/>
       <w:r>
         <w:rPr>
           <w:rFonts w:ascii="Consolas" w:eastAsia="Times New Roman" w:hAnsi="Consolas" w:cs="Times New Roman"/>
@@ -518,6 +659,7 @@
         </w:rPr>
         <w:t xml:space="preserve"> = </w:t>
       </w:r>
+      <w:proofErr w:type="spellStart"/>
       <w:r>
         <w:rPr>
           <w:rFonts w:ascii="Consolas" w:eastAsia="Times New Roman" w:hAnsi="Consolas" w:cs="Times New Roman"/>
@@ -527,6 +669,7 @@
         </w:rPr>
         <w:t>createSlice</w:t>
       </w:r>
+      <w:proofErr w:type="spellEnd"/>
       <w:r>
         <w:rPr>
           <w:rFonts w:ascii="Consolas" w:eastAsia="Times New Roman" w:hAnsi="Consolas" w:cs="Times New Roman"/>
@@ -557,6 +700,7 @@
         </w:rPr>
         <w:t xml:space="preserve">    </w:t>
       </w:r>
+      <w:proofErr w:type="gramStart"/>
       <w:r>
         <w:rPr>
           <w:rFonts w:ascii="Consolas" w:eastAsia="Times New Roman" w:hAnsi="Consolas" w:cs="Times New Roman"/>
@@ -564,7 +708,17 @@
           <w:sz w:val="18"/>
           <w:szCs w:val="18"/>
         </w:rPr>
-        <w:t>name:</w:t>
+        <w:t>name</w:t>
+      </w:r>
+      <w:proofErr w:type="gramEnd"/>
+      <w:r>
+        <w:rPr>
+          <w:rFonts w:ascii="Consolas" w:eastAsia="Times New Roman" w:hAnsi="Consolas" w:cs="Times New Roman"/>
+          <w:color w:val="9CDCFE"/>
+          <w:sz w:val="18"/>
+          <w:szCs w:val="18"/>
+        </w:rPr>
+        <w:t>:</w:t>
       </w:r>
       <w:r>
         <w:rPr>
@@ -614,6 +768,8 @@
         </w:rPr>
         <w:t xml:space="preserve">    </w:t>
       </w:r>
+      <w:proofErr w:type="spellStart"/>
+      <w:proofErr w:type="gramStart"/>
       <w:r>
         <w:rPr>
           <w:rFonts w:ascii="Consolas" w:eastAsia="Times New Roman" w:hAnsi="Consolas" w:cs="Times New Roman"/>
@@ -623,6 +779,8 @@
         </w:rPr>
         <w:t>initialState</w:t>
       </w:r>
+      <w:proofErr w:type="spellEnd"/>
+      <w:proofErr w:type="gramEnd"/>
       <w:r>
         <w:rPr>
           <w:rFonts w:ascii="Consolas" w:eastAsia="Times New Roman" w:hAnsi="Consolas" w:cs="Times New Roman"/>
@@ -653,6 +811,7 @@
         </w:rPr>
         <w:t xml:space="preserve">    </w:t>
       </w:r>
+      <w:proofErr w:type="gramStart"/>
       <w:r>
         <w:rPr>
           <w:rFonts w:ascii="Consolas" w:eastAsia="Times New Roman" w:hAnsi="Consolas" w:cs="Times New Roman"/>
@@ -660,7 +819,17 @@
           <w:sz w:val="18"/>
           <w:szCs w:val="18"/>
         </w:rPr>
-        <w:t>reducers:</w:t>
+        <w:t>reducers</w:t>
+      </w:r>
+      <w:proofErr w:type="gramEnd"/>
+      <w:r>
+        <w:rPr>
+          <w:rFonts w:ascii="Consolas" w:eastAsia="Times New Roman" w:hAnsi="Consolas" w:cs="Times New Roman"/>
+          <w:color w:val="9CDCFE"/>
+          <w:sz w:val="18"/>
+          <w:szCs w:val="18"/>
+        </w:rPr>
+        <w:t>:</w:t>
       </w:r>
       <w:r>
         <w:rPr>
@@ -716,6 +885,7 @@
           <w:szCs w:val="18"/>
         </w:rPr>
       </w:pPr>
+      <w:proofErr w:type="gramStart"/>
       <w:r>
         <w:rPr>
           <w:rFonts w:ascii="Consolas" w:eastAsia="Times New Roman" w:hAnsi="Consolas" w:cs="Times New Roman"/>
@@ -725,6 +895,7 @@
         </w:rPr>
         <w:t>export</w:t>
       </w:r>
+      <w:proofErr w:type="gramEnd"/>
       <w:r>
         <w:rPr>
           <w:rFonts w:ascii="Consolas" w:eastAsia="Times New Roman" w:hAnsi="Consolas" w:cs="Times New Roman"/>
@@ -752,6 +923,7 @@
         </w:rPr>
         <w:t xml:space="preserve"> </w:t>
       </w:r>
+      <w:proofErr w:type="spellStart"/>
       <w:r>
         <w:rPr>
           <w:rFonts w:ascii="Consolas" w:eastAsia="Times New Roman" w:hAnsi="Consolas" w:cs="Times New Roman"/>
@@ -779,6 +951,7 @@
         </w:rPr>
         <w:t>reducer</w:t>
       </w:r>
+      <w:proofErr w:type="spellEnd"/>
       <w:r>
         <w:rPr>
           <w:rFonts w:ascii="Consolas" w:eastAsia="Times New Roman" w:hAnsi="Consolas" w:cs="Times New Roman"/>
@@ -793,7 +966,15 @@
     <w:p/>
     <w:p>
       <w:r>
-        <w:t>23-9 Write Actions in Redux.</w:t>
+        <w:t xml:space="preserve">23-9 Write Actions in </w:t>
+      </w:r>
+      <w:proofErr w:type="spellStart"/>
+      <w:r>
+        <w:t>Redux</w:t>
+      </w:r>
+      <w:proofErr w:type="spellEnd"/>
+      <w:r>
+        <w:t>.</w:t>
       </w:r>
     </w:p>
     <w:p/>
@@ -808,6 +989,7 @@
           <w:szCs w:val="18"/>
         </w:rPr>
       </w:pPr>
+      <w:proofErr w:type="gramStart"/>
       <w:r>
         <w:rPr>
           <w:rFonts w:ascii="Consolas" w:eastAsia="Times New Roman" w:hAnsi="Consolas" w:cs="Times New Roman"/>
@@ -817,6 +999,7 @@
         </w:rPr>
         <w:t>import</w:t>
       </w:r>
+      <w:proofErr w:type="gramEnd"/>
       <w:r>
         <w:rPr>
           <w:rFonts w:ascii="Consolas" w:eastAsia="Times New Roman" w:hAnsi="Consolas" w:cs="Times New Roman"/>
@@ -826,6 +1009,7 @@
         </w:rPr>
         <w:t xml:space="preserve"> { </w:t>
       </w:r>
+      <w:proofErr w:type="spellStart"/>
       <w:r>
         <w:rPr>
           <w:rFonts w:ascii="Consolas" w:eastAsia="Times New Roman" w:hAnsi="Consolas" w:cs="Times New Roman"/>
@@ -835,6 +1019,7 @@
         </w:rPr>
         <w:t>createSlice</w:t>
       </w:r>
+      <w:proofErr w:type="spellEnd"/>
       <w:r>
         <w:rPr>
           <w:rFonts w:ascii="Consolas" w:eastAsia="Times New Roman" w:hAnsi="Consolas" w:cs="Times New Roman"/>
@@ -869,7 +1054,27 @@
           <w:sz w:val="18"/>
           <w:szCs w:val="18"/>
         </w:rPr>
-        <w:t>"@reduxjs/toolkit"</w:t>
+        <w:t>"@</w:t>
+      </w:r>
+      <w:proofErr w:type="spellStart"/>
+      <w:r>
+        <w:rPr>
+          <w:rFonts w:ascii="Consolas" w:eastAsia="Times New Roman" w:hAnsi="Consolas" w:cs="Times New Roman"/>
+          <w:color w:val="CE9178"/>
+          <w:sz w:val="18"/>
+          <w:szCs w:val="18"/>
+        </w:rPr>
+        <w:t>reduxjs</w:t>
+      </w:r>
+      <w:proofErr w:type="spellEnd"/>
+      <w:r>
+        <w:rPr>
+          <w:rFonts w:ascii="Consolas" w:eastAsia="Times New Roman" w:hAnsi="Consolas" w:cs="Times New Roman"/>
+          <w:color w:val="CE9178"/>
+          <w:sz w:val="18"/>
+          <w:szCs w:val="18"/>
+        </w:rPr>
+        <w:t>/toolkit"</w:t>
       </w:r>
       <w:r>
         <w:rPr>
@@ -904,6 +1109,7 @@
           <w:szCs w:val="18"/>
         </w:rPr>
       </w:pPr>
+      <w:proofErr w:type="gramStart"/>
       <w:r>
         <w:rPr>
           <w:rFonts w:ascii="Consolas" w:eastAsia="Times New Roman" w:hAnsi="Consolas" w:cs="Times New Roman"/>
@@ -913,6 +1119,7 @@
         </w:rPr>
         <w:t>const</w:t>
       </w:r>
+      <w:proofErr w:type="gramEnd"/>
       <w:r>
         <w:rPr>
           <w:rFonts w:ascii="Consolas" w:eastAsia="Times New Roman" w:hAnsi="Consolas" w:cs="Times New Roman"/>
@@ -922,6 +1129,7 @@
         </w:rPr>
         <w:t xml:space="preserve"> </w:t>
       </w:r>
+      <w:proofErr w:type="spellStart"/>
       <w:r>
         <w:rPr>
           <w:rFonts w:ascii="Consolas" w:eastAsia="Times New Roman" w:hAnsi="Consolas" w:cs="Times New Roman"/>
@@ -931,6 +1139,7 @@
         </w:rPr>
         <w:t>initialState</w:t>
       </w:r>
+      <w:proofErr w:type="spellEnd"/>
       <w:r>
         <w:rPr>
           <w:rFonts w:ascii="Consolas" w:eastAsia="Times New Roman" w:hAnsi="Consolas" w:cs="Times New Roman"/>
@@ -961,6 +1170,7 @@
         </w:rPr>
         <w:t xml:space="preserve">    </w:t>
       </w:r>
+      <w:proofErr w:type="gramStart"/>
       <w:r>
         <w:rPr>
           <w:rFonts w:ascii="Consolas" w:eastAsia="Times New Roman" w:hAnsi="Consolas" w:cs="Times New Roman"/>
@@ -968,7 +1178,17 @@
           <w:sz w:val="18"/>
           <w:szCs w:val="18"/>
         </w:rPr>
-        <w:t>count:</w:t>
+        <w:t>count</w:t>
+      </w:r>
+      <w:proofErr w:type="gramEnd"/>
+      <w:r>
+        <w:rPr>
+          <w:rFonts w:ascii="Consolas" w:eastAsia="Times New Roman" w:hAnsi="Consolas" w:cs="Times New Roman"/>
+          <w:color w:val="9CDCFE"/>
+          <w:sz w:val="18"/>
+          <w:szCs w:val="18"/>
+        </w:rPr>
+        <w:t>:</w:t>
       </w:r>
       <w:r>
         <w:rPr>
@@ -1042,6 +1262,7 @@
           <w:szCs w:val="18"/>
         </w:rPr>
       </w:pPr>
+      <w:proofErr w:type="gramStart"/>
       <w:r>
         <w:rPr>
           <w:rFonts w:ascii="Consolas" w:eastAsia="Times New Roman" w:hAnsi="Consolas" w:cs="Times New Roman"/>
@@ -1051,6 +1272,7 @@
         </w:rPr>
         <w:t>const</w:t>
       </w:r>
+      <w:proofErr w:type="gramEnd"/>
       <w:r>
         <w:rPr>
           <w:rFonts w:ascii="Consolas" w:eastAsia="Times New Roman" w:hAnsi="Consolas" w:cs="Times New Roman"/>
@@ -1060,6 +1282,7 @@
         </w:rPr>
         <w:t xml:space="preserve"> </w:t>
       </w:r>
+      <w:proofErr w:type="spellStart"/>
       <w:r>
         <w:rPr>
           <w:rFonts w:ascii="Consolas" w:eastAsia="Times New Roman" w:hAnsi="Consolas" w:cs="Times New Roman"/>
@@ -1069,6 +1292,7 @@
         </w:rPr>
         <w:t>counterSlice</w:t>
       </w:r>
+      <w:proofErr w:type="spellEnd"/>
       <w:r>
         <w:rPr>
           <w:rFonts w:ascii="Consolas" w:eastAsia="Times New Roman" w:hAnsi="Consolas" w:cs="Times New Roman"/>
@@ -1078,6 +1302,7 @@
         </w:rPr>
         <w:t xml:space="preserve"> = </w:t>
       </w:r>
+      <w:proofErr w:type="spellStart"/>
       <w:r>
         <w:rPr>
           <w:rFonts w:ascii="Consolas" w:eastAsia="Times New Roman" w:hAnsi="Consolas" w:cs="Times New Roman"/>
@@ -1087,6 +1312,7 @@
         </w:rPr>
         <w:t>createSlice</w:t>
       </w:r>
+      <w:proofErr w:type="spellEnd"/>
       <w:r>
         <w:rPr>
           <w:rFonts w:ascii="Consolas" w:eastAsia="Times New Roman" w:hAnsi="Consolas" w:cs="Times New Roman"/>
@@ -1117,6 +1343,7 @@
         </w:rPr>
         <w:t xml:space="preserve">    </w:t>
       </w:r>
+      <w:proofErr w:type="gramStart"/>
       <w:r>
         <w:rPr>
           <w:rFonts w:ascii="Consolas" w:eastAsia="Times New Roman" w:hAnsi="Consolas" w:cs="Times New Roman"/>
@@ -1124,7 +1351,17 @@
           <w:sz w:val="18"/>
           <w:szCs w:val="18"/>
         </w:rPr>
-        <w:t>name:</w:t>
+        <w:t>name</w:t>
+      </w:r>
+      <w:proofErr w:type="gramEnd"/>
+      <w:r>
+        <w:rPr>
+          <w:rFonts w:ascii="Consolas" w:eastAsia="Times New Roman" w:hAnsi="Consolas" w:cs="Times New Roman"/>
+          <w:color w:val="9CDCFE"/>
+          <w:sz w:val="18"/>
+          <w:szCs w:val="18"/>
+        </w:rPr>
+        <w:t>:</w:t>
       </w:r>
       <w:r>
         <w:rPr>
@@ -1174,6 +1411,8 @@
         </w:rPr>
         <w:t xml:space="preserve">    </w:t>
       </w:r>
+      <w:proofErr w:type="spellStart"/>
+      <w:proofErr w:type="gramStart"/>
       <w:r>
         <w:rPr>
           <w:rFonts w:ascii="Consolas" w:eastAsia="Times New Roman" w:hAnsi="Consolas" w:cs="Times New Roman"/>
@@ -1183,6 +1422,8 @@
         </w:rPr>
         <w:t>initialState</w:t>
       </w:r>
+      <w:proofErr w:type="spellEnd"/>
+      <w:proofErr w:type="gramEnd"/>
       <w:r>
         <w:rPr>
           <w:rFonts w:ascii="Consolas" w:eastAsia="Times New Roman" w:hAnsi="Consolas" w:cs="Times New Roman"/>
@@ -1213,6 +1454,7 @@
         </w:rPr>
         <w:t xml:space="preserve">    </w:t>
       </w:r>
+      <w:proofErr w:type="gramStart"/>
       <w:r>
         <w:rPr>
           <w:rFonts w:ascii="Consolas" w:eastAsia="Times New Roman" w:hAnsi="Consolas" w:cs="Times New Roman"/>
@@ -1220,7 +1462,17 @@
           <w:sz w:val="18"/>
           <w:szCs w:val="18"/>
         </w:rPr>
-        <w:t>reducers:</w:t>
+        <w:t>reducers</w:t>
+      </w:r>
+      <w:proofErr w:type="gramEnd"/>
+      <w:r>
+        <w:rPr>
+          <w:rFonts w:ascii="Consolas" w:eastAsia="Times New Roman" w:hAnsi="Consolas" w:cs="Times New Roman"/>
+          <w:color w:val="9CDCFE"/>
+          <w:sz w:val="18"/>
+          <w:szCs w:val="18"/>
+        </w:rPr>
+        <w:t>:</w:t>
       </w:r>
       <w:r>
         <w:rPr>
@@ -1252,6 +1504,7 @@
         </w:rPr>
         <w:t xml:space="preserve">        </w:t>
       </w:r>
+      <w:proofErr w:type="gramStart"/>
       <w:r>
         <w:rPr>
           <w:rFonts w:ascii="Consolas" w:eastAsia="Times New Roman" w:hAnsi="Consolas" w:cs="Times New Roman"/>
@@ -1261,6 +1514,7 @@
         </w:rPr>
         <w:t>increment</w:t>
       </w:r>
+      <w:proofErr w:type="gramEnd"/>
       <w:r>
         <w:rPr>
           <w:rFonts w:ascii="Consolas" w:eastAsia="Times New Roman" w:hAnsi="Consolas" w:cs="Times New Roman"/>
@@ -1336,6 +1590,7 @@
         </w:rPr>
         <w:t xml:space="preserve">            </w:t>
       </w:r>
+      <w:proofErr w:type="spellStart"/>
       <w:r>
         <w:rPr>
           <w:rFonts w:ascii="Consolas" w:eastAsia="Times New Roman" w:hAnsi="Consolas" w:cs="Times New Roman"/>
@@ -1363,6 +1618,7 @@
         </w:rPr>
         <w:t>count</w:t>
       </w:r>
+      <w:proofErr w:type="spellEnd"/>
       <w:r>
         <w:rPr>
           <w:rFonts w:ascii="Consolas" w:eastAsia="Times New Roman" w:hAnsi="Consolas" w:cs="Times New Roman"/>
@@ -1372,6 +1628,7 @@
         </w:rPr>
         <w:t xml:space="preserve"> = </w:t>
       </w:r>
+      <w:proofErr w:type="spellStart"/>
       <w:r>
         <w:rPr>
           <w:rFonts w:ascii="Consolas" w:eastAsia="Times New Roman" w:hAnsi="Consolas" w:cs="Times New Roman"/>
@@ -1399,6 +1656,7 @@
         </w:rPr>
         <w:t>count</w:t>
       </w:r>
+      <w:proofErr w:type="spellEnd"/>
       <w:r>
         <w:rPr>
           <w:rFonts w:ascii="Consolas" w:eastAsia="Times New Roman" w:hAnsi="Consolas" w:cs="Times New Roman"/>
@@ -1468,6 +1726,7 @@
         </w:rPr>
         <w:t xml:space="preserve">        </w:t>
       </w:r>
+      <w:proofErr w:type="gramStart"/>
       <w:r>
         <w:rPr>
           <w:rFonts w:ascii="Consolas" w:eastAsia="Times New Roman" w:hAnsi="Consolas" w:cs="Times New Roman"/>
@@ -1477,6 +1736,7 @@
         </w:rPr>
         <w:t>decrement</w:t>
       </w:r>
+      <w:proofErr w:type="gramEnd"/>
       <w:r>
         <w:rPr>
           <w:rFonts w:ascii="Consolas" w:eastAsia="Times New Roman" w:hAnsi="Consolas" w:cs="Times New Roman"/>
@@ -1552,6 +1812,7 @@
         </w:rPr>
         <w:t xml:space="preserve">            </w:t>
       </w:r>
+      <w:proofErr w:type="spellStart"/>
       <w:r>
         <w:rPr>
           <w:rFonts w:ascii="Consolas" w:eastAsia="Times New Roman" w:hAnsi="Consolas" w:cs="Times New Roman"/>
@@ -1579,6 +1840,7 @@
         </w:rPr>
         <w:t>count</w:t>
       </w:r>
+      <w:proofErr w:type="spellEnd"/>
       <w:r>
         <w:rPr>
           <w:rFonts w:ascii="Consolas" w:eastAsia="Times New Roman" w:hAnsi="Consolas" w:cs="Times New Roman"/>
@@ -1588,6 +1850,7 @@
         </w:rPr>
         <w:t xml:space="preserve"> = </w:t>
       </w:r>
+      <w:proofErr w:type="spellStart"/>
       <w:r>
         <w:rPr>
           <w:rFonts w:ascii="Consolas" w:eastAsia="Times New Roman" w:hAnsi="Consolas" w:cs="Times New Roman"/>
@@ -1615,6 +1878,7 @@
         </w:rPr>
         <w:t>count</w:t>
       </w:r>
+      <w:proofErr w:type="spellEnd"/>
       <w:r>
         <w:rPr>
           <w:rFonts w:ascii="Consolas" w:eastAsia="Times New Roman" w:hAnsi="Consolas" w:cs="Times New Roman"/>
@@ -1729,6 +1993,7 @@
           <w:szCs w:val="18"/>
         </w:rPr>
       </w:pPr>
+      <w:proofErr w:type="gramStart"/>
       <w:r>
         <w:rPr>
           <w:rFonts w:ascii="Consolas" w:eastAsia="Times New Roman" w:hAnsi="Consolas" w:cs="Times New Roman"/>
@@ -1738,6 +2003,7 @@
         </w:rPr>
         <w:t>export</w:t>
       </w:r>
+      <w:proofErr w:type="gramEnd"/>
       <w:r>
         <w:rPr>
           <w:rFonts w:ascii="Consolas" w:eastAsia="Times New Roman" w:hAnsi="Consolas" w:cs="Times New Roman"/>
@@ -1801,6 +2067,7 @@
         </w:rPr>
         <w:t xml:space="preserve">} = </w:t>
       </w:r>
+      <w:proofErr w:type="spellStart"/>
       <w:r>
         <w:rPr>
           <w:rFonts w:ascii="Consolas" w:eastAsia="Times New Roman" w:hAnsi="Consolas" w:cs="Times New Roman"/>
@@ -1828,6 +2095,7 @@
         </w:rPr>
         <w:t>actions</w:t>
       </w:r>
+      <w:proofErr w:type="spellEnd"/>
       <w:r>
         <w:rPr>
           <w:rFonts w:ascii="Consolas" w:eastAsia="Times New Roman" w:hAnsi="Consolas" w:cs="Times New Roman"/>
@@ -1861,6 +2129,7 @@
           <w:szCs w:val="18"/>
         </w:rPr>
       </w:pPr>
+      <w:proofErr w:type="gramStart"/>
       <w:r>
         <w:rPr>
           <w:rFonts w:ascii="Consolas" w:eastAsia="Times New Roman" w:hAnsi="Consolas" w:cs="Times New Roman"/>
@@ -1870,6 +2139,7 @@
         </w:rPr>
         <w:t>export</w:t>
       </w:r>
+      <w:proofErr w:type="gramEnd"/>
       <w:r>
         <w:rPr>
           <w:rFonts w:ascii="Consolas" w:eastAsia="Times New Roman" w:hAnsi="Consolas" w:cs="Times New Roman"/>
@@ -1897,6 +2167,7 @@
         </w:rPr>
         <w:t xml:space="preserve"> </w:t>
       </w:r>
+      <w:proofErr w:type="spellStart"/>
       <w:r>
         <w:rPr>
           <w:rFonts w:ascii="Consolas" w:eastAsia="Times New Roman" w:hAnsi="Consolas" w:cs="Times New Roman"/>
@@ -1924,6 +2195,7 @@
         </w:rPr>
         <w:t>reducer</w:t>
       </w:r>
+      <w:proofErr w:type="spellEnd"/>
       <w:r>
         <w:rPr>
           <w:rFonts w:ascii="Consolas" w:eastAsia="Times New Roman" w:hAnsi="Consolas" w:cs="Times New Roman"/>
@@ -1936,21 +2208,24 @@
     </w:p>
     <w:p/>
     <w:p>
+      <w:proofErr w:type="gramStart"/>
       <w:r>
         <w:t>App.tsx :</w:t>
       </w:r>
-    </w:p>
-    <w:p>
-      <w:pPr>
-        <w:shd w:val="clear" w:color="auto" w:fill="1E1E1E"/>
-        <w:spacing w:after="0" w:line="238" w:lineRule="atLeast"/>
-        <w:rPr>
-          <w:rFonts w:ascii="Consolas" w:eastAsia="Times New Roman" w:hAnsi="Consolas" w:cs="Times New Roman"/>
-          <w:color w:val="D4D4D4"/>
-          <w:sz w:val="18"/>
-          <w:szCs w:val="18"/>
-        </w:rPr>
-      </w:pPr>
+      <w:proofErr w:type="gramEnd"/>
+    </w:p>
+    <w:p>
+      <w:pPr>
+        <w:shd w:val="clear" w:color="auto" w:fill="1E1E1E"/>
+        <w:spacing w:after="0" w:line="238" w:lineRule="atLeast"/>
+        <w:rPr>
+          <w:rFonts w:ascii="Consolas" w:eastAsia="Times New Roman" w:hAnsi="Consolas" w:cs="Times New Roman"/>
+          <w:color w:val="D4D4D4"/>
+          <w:sz w:val="18"/>
+          <w:szCs w:val="18"/>
+        </w:rPr>
+      </w:pPr>
+      <w:proofErr w:type="gramStart"/>
       <w:r>
         <w:rPr>
           <w:rFonts w:ascii="Consolas" w:eastAsia="Times New Roman" w:hAnsi="Consolas" w:cs="Times New Roman"/>
@@ -1960,6 +2235,7 @@
         </w:rPr>
         <w:t>import</w:t>
       </w:r>
+      <w:proofErr w:type="gramEnd"/>
       <w:r>
         <w:rPr>
           <w:rFonts w:ascii="Consolas" w:eastAsia="Times New Roman" w:hAnsi="Consolas" w:cs="Times New Roman"/>
@@ -1969,6 +2245,7 @@
         </w:rPr>
         <w:t xml:space="preserve"> { </w:t>
       </w:r>
+      <w:proofErr w:type="spellStart"/>
       <w:r>
         <w:rPr>
           <w:rFonts w:ascii="Consolas" w:eastAsia="Times New Roman" w:hAnsi="Consolas" w:cs="Times New Roman"/>
@@ -1978,6 +2255,7 @@
         </w:rPr>
         <w:t>useDispatch</w:t>
       </w:r>
+      <w:proofErr w:type="spellEnd"/>
       <w:r>
         <w:rPr>
           <w:rFonts w:ascii="Consolas" w:eastAsia="Times New Roman" w:hAnsi="Consolas" w:cs="Times New Roman"/>
@@ -2012,7 +2290,27 @@
           <w:sz w:val="18"/>
           <w:szCs w:val="18"/>
         </w:rPr>
-        <w:t>"react-redux"</w:t>
+        <w:t>"react-</w:t>
+      </w:r>
+      <w:proofErr w:type="spellStart"/>
+      <w:r>
+        <w:rPr>
+          <w:rFonts w:ascii="Consolas" w:eastAsia="Times New Roman" w:hAnsi="Consolas" w:cs="Times New Roman"/>
+          <w:color w:val="CE9178"/>
+          <w:sz w:val="18"/>
+          <w:szCs w:val="18"/>
+        </w:rPr>
+        <w:t>redux</w:t>
+      </w:r>
+      <w:proofErr w:type="spellEnd"/>
+      <w:r>
+        <w:rPr>
+          <w:rFonts w:ascii="Consolas" w:eastAsia="Times New Roman" w:hAnsi="Consolas" w:cs="Times New Roman"/>
+          <w:color w:val="CE9178"/>
+          <w:sz w:val="18"/>
+          <w:szCs w:val="18"/>
+        </w:rPr>
+        <w:t>"</w:t>
       </w:r>
       <w:r>
         <w:rPr>
@@ -2035,6 +2333,7 @@
           <w:szCs w:val="18"/>
         </w:rPr>
       </w:pPr>
+      <w:proofErr w:type="gramStart"/>
       <w:r>
         <w:rPr>
           <w:rFonts w:ascii="Consolas" w:eastAsia="Times New Roman" w:hAnsi="Consolas" w:cs="Times New Roman"/>
@@ -2044,6 +2343,7 @@
         </w:rPr>
         <w:t>import</w:t>
       </w:r>
+      <w:proofErr w:type="gramEnd"/>
       <w:r>
         <w:rPr>
           <w:rFonts w:ascii="Consolas" w:eastAsia="Times New Roman" w:hAnsi="Consolas" w:cs="Times New Roman"/>
@@ -2114,7 +2414,47 @@
           <w:sz w:val="18"/>
           <w:szCs w:val="18"/>
         </w:rPr>
-        <w:t>"./redux/features/counter/counterSlice"</w:t>
+        <w:t>"./</w:t>
+      </w:r>
+      <w:proofErr w:type="spellStart"/>
+      <w:r>
+        <w:rPr>
+          <w:rFonts w:ascii="Consolas" w:eastAsia="Times New Roman" w:hAnsi="Consolas" w:cs="Times New Roman"/>
+          <w:color w:val="CE9178"/>
+          <w:sz w:val="18"/>
+          <w:szCs w:val="18"/>
+        </w:rPr>
+        <w:t>redux</w:t>
+      </w:r>
+      <w:proofErr w:type="spellEnd"/>
+      <w:r>
+        <w:rPr>
+          <w:rFonts w:ascii="Consolas" w:eastAsia="Times New Roman" w:hAnsi="Consolas" w:cs="Times New Roman"/>
+          <w:color w:val="CE9178"/>
+          <w:sz w:val="18"/>
+          <w:szCs w:val="18"/>
+        </w:rPr>
+        <w:t>/features/counter/</w:t>
+      </w:r>
+      <w:proofErr w:type="spellStart"/>
+      <w:r>
+        <w:rPr>
+          <w:rFonts w:ascii="Consolas" w:eastAsia="Times New Roman" w:hAnsi="Consolas" w:cs="Times New Roman"/>
+          <w:color w:val="CE9178"/>
+          <w:sz w:val="18"/>
+          <w:szCs w:val="18"/>
+        </w:rPr>
+        <w:t>counterSlice</w:t>
+      </w:r>
+      <w:proofErr w:type="spellEnd"/>
+      <w:r>
+        <w:rPr>
+          <w:rFonts w:ascii="Consolas" w:eastAsia="Times New Roman" w:hAnsi="Consolas" w:cs="Times New Roman"/>
+          <w:color w:val="CE9178"/>
+          <w:sz w:val="18"/>
+          <w:szCs w:val="18"/>
+        </w:rPr>
+        <w:t>"</w:t>
       </w:r>
       <w:r>
         <w:rPr>
@@ -2149,6 +2489,7 @@
           <w:szCs w:val="18"/>
         </w:rPr>
       </w:pPr>
+      <w:proofErr w:type="gramStart"/>
       <w:r>
         <w:rPr>
           <w:rFonts w:ascii="Consolas" w:eastAsia="Times New Roman" w:hAnsi="Consolas" w:cs="Times New Roman"/>
@@ -2158,6 +2499,7 @@
         </w:rPr>
         <w:t>function</w:t>
       </w:r>
+      <w:proofErr w:type="gramEnd"/>
       <w:r>
         <w:rPr>
           <w:rFonts w:ascii="Consolas" w:eastAsia="Times New Roman" w:hAnsi="Consolas" w:cs="Times New Roman"/>
@@ -2206,6 +2548,7 @@
         </w:rPr>
         <w:t xml:space="preserve">  </w:t>
       </w:r>
+      <w:proofErr w:type="gramStart"/>
       <w:r>
         <w:rPr>
           <w:rFonts w:ascii="Consolas" w:eastAsia="Times New Roman" w:hAnsi="Consolas" w:cs="Times New Roman"/>
@@ -2215,6 +2558,7 @@
         </w:rPr>
         <w:t>const</w:t>
       </w:r>
+      <w:proofErr w:type="gramEnd"/>
       <w:r>
         <w:rPr>
           <w:rFonts w:ascii="Consolas" w:eastAsia="Times New Roman" w:hAnsi="Consolas" w:cs="Times New Roman"/>
@@ -2242,6 +2586,7 @@
         </w:rPr>
         <w:t xml:space="preserve"> = </w:t>
       </w:r>
+      <w:proofErr w:type="spellStart"/>
       <w:r>
         <w:rPr>
           <w:rFonts w:ascii="Consolas" w:eastAsia="Times New Roman" w:hAnsi="Consolas" w:cs="Times New Roman"/>
@@ -2251,6 +2596,7 @@
         </w:rPr>
         <w:t>useDispatch</w:t>
       </w:r>
+      <w:proofErr w:type="spellEnd"/>
       <w:r>
         <w:rPr>
           <w:rFonts w:ascii="Consolas" w:eastAsia="Times New Roman" w:hAnsi="Consolas" w:cs="Times New Roman"/>
@@ -2302,6 +2648,7 @@
         </w:rPr>
         <w:t xml:space="preserve">  </w:t>
       </w:r>
+      <w:proofErr w:type="gramStart"/>
       <w:r>
         <w:rPr>
           <w:rFonts w:ascii="Consolas" w:eastAsia="Times New Roman" w:hAnsi="Consolas" w:cs="Times New Roman"/>
@@ -2311,6 +2658,7 @@
         </w:rPr>
         <w:t>const</w:t>
       </w:r>
+      <w:proofErr w:type="gramEnd"/>
       <w:r>
         <w:rPr>
           <w:rFonts w:ascii="Consolas" w:eastAsia="Times New Roman" w:hAnsi="Consolas" w:cs="Times New Roman"/>
@@ -2320,6 +2668,7 @@
         </w:rPr>
         <w:t xml:space="preserve"> </w:t>
       </w:r>
+      <w:proofErr w:type="spellStart"/>
       <w:r>
         <w:rPr>
           <w:rFonts w:ascii="Consolas" w:eastAsia="Times New Roman" w:hAnsi="Consolas" w:cs="Times New Roman"/>
@@ -2329,6 +2678,7 @@
         </w:rPr>
         <w:t>handleIncrement</w:t>
       </w:r>
+      <w:proofErr w:type="spellEnd"/>
       <w:r>
         <w:rPr>
           <w:rFonts w:ascii="Consolas" w:eastAsia="Times New Roman" w:hAnsi="Consolas" w:cs="Times New Roman"/>
@@ -2377,6 +2727,7 @@
         </w:rPr>
         <w:t xml:space="preserve">    </w:t>
       </w:r>
+      <w:proofErr w:type="gramStart"/>
       <w:r>
         <w:rPr>
           <w:rFonts w:ascii="Consolas" w:eastAsia="Times New Roman" w:hAnsi="Consolas" w:cs="Times New Roman"/>
@@ -2395,6 +2746,7 @@
         </w:rPr>
         <w:t>(</w:t>
       </w:r>
+      <w:proofErr w:type="gramEnd"/>
       <w:r>
         <w:rPr>
           <w:rFonts w:ascii="Consolas" w:eastAsia="Times New Roman" w:hAnsi="Consolas" w:cs="Times New Roman"/>
@@ -2467,6 +2819,7 @@
         </w:rPr>
         <w:t xml:space="preserve">  </w:t>
       </w:r>
+      <w:proofErr w:type="gramStart"/>
       <w:r>
         <w:rPr>
           <w:rFonts w:ascii="Consolas" w:eastAsia="Times New Roman" w:hAnsi="Consolas" w:cs="Times New Roman"/>
@@ -2476,6 +2829,7 @@
         </w:rPr>
         <w:t>const</w:t>
       </w:r>
+      <w:proofErr w:type="gramEnd"/>
       <w:r>
         <w:rPr>
           <w:rFonts w:ascii="Consolas" w:eastAsia="Times New Roman" w:hAnsi="Consolas" w:cs="Times New Roman"/>
@@ -2485,6 +2839,7 @@
         </w:rPr>
         <w:t xml:space="preserve"> </w:t>
       </w:r>
+      <w:proofErr w:type="spellStart"/>
       <w:r>
         <w:rPr>
           <w:rFonts w:ascii="Consolas" w:eastAsia="Times New Roman" w:hAnsi="Consolas" w:cs="Times New Roman"/>
@@ -2494,6 +2849,7 @@
         </w:rPr>
         <w:t>handleDecrement</w:t>
       </w:r>
+      <w:proofErr w:type="spellEnd"/>
       <w:r>
         <w:rPr>
           <w:rFonts w:ascii="Consolas" w:eastAsia="Times New Roman" w:hAnsi="Consolas" w:cs="Times New Roman"/>
@@ -2542,6 +2898,7 @@
         </w:rPr>
         <w:t xml:space="preserve">    </w:t>
       </w:r>
+      <w:proofErr w:type="gramStart"/>
       <w:r>
         <w:rPr>
           <w:rFonts w:ascii="Consolas" w:eastAsia="Times New Roman" w:hAnsi="Consolas" w:cs="Times New Roman"/>
@@ -2560,6 +2917,7 @@
         </w:rPr>
         <w:t>(</w:t>
       </w:r>
+      <w:proofErr w:type="gramEnd"/>
       <w:r>
         <w:rPr>
           <w:rFonts w:ascii="Consolas" w:eastAsia="Times New Roman" w:hAnsi="Consolas" w:cs="Times New Roman"/>
@@ -2641,6 +2999,7 @@
         </w:rPr>
         <w:t xml:space="preserve">  </w:t>
       </w:r>
+      <w:proofErr w:type="gramStart"/>
       <w:r>
         <w:rPr>
           <w:rFonts w:ascii="Consolas" w:eastAsia="Times New Roman" w:hAnsi="Consolas" w:cs="Times New Roman"/>
@@ -2650,6 +3009,7 @@
         </w:rPr>
         <w:t>return</w:t>
       </w:r>
+      <w:proofErr w:type="gramEnd"/>
       <w:r>
         <w:rPr>
           <w:rFonts w:ascii="Consolas" w:eastAsia="Times New Roman" w:hAnsi="Consolas" w:cs="Times New Roman"/>
@@ -2689,6 +3049,7 @@
         </w:rPr>
         <w:t>&lt;</w:t>
       </w:r>
+      <w:proofErr w:type="gramStart"/>
       <w:r>
         <w:rPr>
           <w:rFonts w:ascii="Consolas" w:eastAsia="Times New Roman" w:hAnsi="Consolas" w:cs="Times New Roman"/>
@@ -2698,6 +3059,7 @@
         </w:rPr>
         <w:t>div</w:t>
       </w:r>
+      <w:proofErr w:type="gramEnd"/>
       <w:r>
         <w:rPr>
           <w:rFonts w:ascii="Consolas" w:eastAsia="Times New Roman" w:hAnsi="Consolas" w:cs="Times New Roman"/>
@@ -2762,8 +3124,19 @@
           <w:sz w:val="18"/>
           <w:szCs w:val="18"/>
         </w:rPr>
-        <w:t>Counter with Redux</w:t>
-      </w:r>
+        <w:t xml:space="preserve">Counter with </w:t>
+      </w:r>
+      <w:proofErr w:type="spellStart"/>
+      <w:r>
+        <w:rPr>
+          <w:rFonts w:ascii="Consolas" w:eastAsia="Times New Roman" w:hAnsi="Consolas" w:cs="Times New Roman"/>
+          <w:color w:val="D4D4D4"/>
+          <w:sz w:val="18"/>
+          <w:szCs w:val="18"/>
+        </w:rPr>
+        <w:t>Redux</w:t>
+      </w:r>
+      <w:proofErr w:type="spellEnd"/>
       <w:r>
         <w:rPr>
           <w:rFonts w:ascii="Consolas" w:eastAsia="Times New Roman" w:hAnsi="Consolas" w:cs="Times New Roman"/>
@@ -2839,6 +3212,7 @@
         </w:rPr>
         <w:t xml:space="preserve"> </w:t>
       </w:r>
+      <w:proofErr w:type="spellStart"/>
       <w:r>
         <w:rPr>
           <w:rFonts w:ascii="Consolas" w:eastAsia="Times New Roman" w:hAnsi="Consolas" w:cs="Times New Roman"/>
@@ -2848,6 +3222,8 @@
         </w:rPr>
         <w:t>onClick</w:t>
       </w:r>
+      <w:proofErr w:type="spellEnd"/>
+      <w:proofErr w:type="gramStart"/>
       <w:r>
         <w:rPr>
           <w:rFonts w:ascii="Consolas" w:eastAsia="Times New Roman" w:hAnsi="Consolas" w:cs="Times New Roman"/>
@@ -2866,6 +3242,8 @@
         </w:rPr>
         <w:t>{</w:t>
       </w:r>
+      <w:proofErr w:type="spellStart"/>
+      <w:proofErr w:type="gramEnd"/>
       <w:r>
         <w:rPr>
           <w:rFonts w:ascii="Consolas" w:eastAsia="Times New Roman" w:hAnsi="Consolas" w:cs="Times New Roman"/>
@@ -2875,6 +3253,7 @@
         </w:rPr>
         <w:t>handleIncrement</w:t>
       </w:r>
+      <w:proofErr w:type="spellEnd"/>
       <w:r>
         <w:rPr>
           <w:rFonts w:ascii="Consolas" w:eastAsia="Times New Roman" w:hAnsi="Consolas" w:cs="Times New Roman"/>
@@ -2959,6 +3338,7 @@
         </w:rPr>
         <w:t>&lt;</w:t>
       </w:r>
+      <w:proofErr w:type="gramStart"/>
       <w:r>
         <w:rPr>
           <w:rFonts w:ascii="Consolas" w:eastAsia="Times New Roman" w:hAnsi="Consolas" w:cs="Times New Roman"/>
@@ -2977,6 +3357,7 @@
         </w:rPr>
         <w:t>&gt;</w:t>
       </w:r>
+      <w:proofErr w:type="gramEnd"/>
       <w:r>
         <w:rPr>
           <w:rFonts w:ascii="Consolas" w:eastAsia="Times New Roman" w:hAnsi="Consolas" w:cs="Times New Roman"/>
@@ -3061,6 +3442,7 @@
         </w:rPr>
         <w:t xml:space="preserve"> </w:t>
       </w:r>
+      <w:proofErr w:type="spellStart"/>
       <w:r>
         <w:rPr>
           <w:rFonts w:ascii="Consolas" w:eastAsia="Times New Roman" w:hAnsi="Consolas" w:cs="Times New Roman"/>
@@ -3070,6 +3452,8 @@
         </w:rPr>
         <w:t>onClick</w:t>
       </w:r>
+      <w:proofErr w:type="spellEnd"/>
+      <w:proofErr w:type="gramStart"/>
       <w:r>
         <w:rPr>
           <w:rFonts w:ascii="Consolas" w:eastAsia="Times New Roman" w:hAnsi="Consolas" w:cs="Times New Roman"/>
@@ -3088,6 +3472,8 @@
         </w:rPr>
         <w:t>{</w:t>
       </w:r>
+      <w:proofErr w:type="spellStart"/>
+      <w:proofErr w:type="gramEnd"/>
       <w:r>
         <w:rPr>
           <w:rFonts w:ascii="Consolas" w:eastAsia="Times New Roman" w:hAnsi="Consolas" w:cs="Times New Roman"/>
@@ -3097,6 +3483,7 @@
         </w:rPr>
         <w:t>handleDecrement</w:t>
       </w:r>
+      <w:proofErr w:type="spellEnd"/>
       <w:r>
         <w:rPr>
           <w:rFonts w:ascii="Consolas" w:eastAsia="Times New Roman" w:hAnsi="Consolas" w:cs="Times New Roman"/>
@@ -3266,6 +3653,7 @@
           <w:szCs w:val="18"/>
         </w:rPr>
       </w:pPr>
+      <w:proofErr w:type="gramStart"/>
       <w:r>
         <w:rPr>
           <w:rFonts w:ascii="Consolas" w:eastAsia="Times New Roman" w:hAnsi="Consolas" w:cs="Times New Roman"/>
@@ -3275,6 +3663,7 @@
         </w:rPr>
         <w:t>export</w:t>
       </w:r>
+      <w:proofErr w:type="gramEnd"/>
       <w:r>
         <w:rPr>
           <w:rFonts w:ascii="Consolas" w:eastAsia="Times New Roman" w:hAnsi="Consolas" w:cs="Times New Roman"/>
@@ -3327,10 +3716,21 @@
     <w:p/>
     <w:p/>
     <w:p>
-      <w:r>
-        <w:t>23-10 Use State and Fix TypeScript Errors.</w:t>
-      </w:r>
-    </w:p>
+      <w:proofErr w:type="gramStart"/>
+      <w:r>
+        <w:t xml:space="preserve">23-10 Use State and Fix </w:t>
+      </w:r>
+      <w:proofErr w:type="spellStart"/>
+      <w:r>
+        <w:t>TypeScript</w:t>
+      </w:r>
+      <w:proofErr w:type="spellEnd"/>
+      <w:r>
+        <w:t xml:space="preserve"> Errors.</w:t>
+      </w:r>
+      <w:proofErr w:type="gramEnd"/>
+    </w:p>
+    <w:p/>
     <w:p/>
     <w:p>
       <w:r>

</xml_diff>